<commit_message>
bug with empty notes is resolved
</commit_message>
<xml_diff>
--- a/layout/output/1-101_རྟེན་ཅིང་འབྲེལ་པར་འབྱུང་བའི་སྙིང་པོའི་རྣམ་པར་བཤད་པ།.docx
+++ b/layout/output/1-101_རྟེན་ཅིང་འབྲེལ་པར་འབྱུང་བའི་སྙིང་པོའི་རྣམ་པར་བཤད་པ།.docx
@@ -446,12 +446,6 @@
           <w:rStyle w:val="FootnoteReference"/>
         </w:rPr>
         <w:footnoteReference w:id="69"/>
-      </w:r>
-      <w:r>
-        <w:rPr>
-          <w:rStyle w:val="FootnoteReference"/>
-        </w:rPr>
-        <w:footnoteReference w:id="70"/>
       </w:r>
     </w:p>
     <w:sectPr/>
@@ -604,159 +598,168 @@
         <w:t xml:space="preserve"> </w:t>
       </w:r>
       <w:r>
+        <w:t xml:space="preserve">རྣམ། ཞེས་པར་མ་གཞན་ནང་མེད།</w:t>
+      </w:r>
+    </w:p>
+  </w:footnote>
+  <w:footnote w:id="28">
+    <w:p>
+      <w:pPr>
+        <w:pStyle w:val="FootnoteText"/>
+      </w:pPr>
+      <w:r>
+        <w:rPr>
+          <w:rStyle w:val="FootnoteReference"/>
+        </w:rPr>
+        <w:footnoteRef/>
+      </w:r>
+      <w:r>
+        <w:t xml:space="preserve"> </w:t>
+      </w:r>
+      <w:r>
+        <w:t xml:space="preserve">གནས་ཀྱིས། སྣར་ཐང་། པེ་ཅིན།</w:t>
+      </w:r>
+    </w:p>
+  </w:footnote>
+  <w:footnote w:id="29">
+    <w:p>
+      <w:pPr>
+        <w:pStyle w:val="FootnoteText"/>
+      </w:pPr>
+      <w:r>
+        <w:rPr>
+          <w:rStyle w:val="FootnoteReference"/>
+        </w:rPr>
+        <w:footnoteRef/>
+      </w:r>
+      <w:r>
+        <w:t xml:space="preserve"> </w:t>
+      </w:r>
+      <w:r>
+        <w:t xml:space="preserve">བྱེ་བྲག། སྣར་ཐང་། པེ་ཅིན།</w:t>
+      </w:r>
+    </w:p>
+  </w:footnote>
+  <w:footnote w:id="30">
+    <w:p>
+      <w:pPr>
+        <w:pStyle w:val="FootnoteText"/>
+      </w:pPr>
+      <w:r>
+        <w:rPr>
+          <w:rStyle w:val="FootnoteReference"/>
+        </w:rPr>
+        <w:footnoteRef/>
+      </w:r>
+      <w:r>
+        <w:t xml:space="preserve"> </w:t>
+      </w:r>
+      <w:r>
+        <w:t xml:space="preserve">རྟེན། སྣར་ཐང་། པེ་ཅིན།</w:t>
+      </w:r>
+    </w:p>
+  </w:footnote>
+  <w:footnote w:id="31">
+    <w:p>
+      <w:pPr>
+        <w:pStyle w:val="FootnoteText"/>
+      </w:pPr>
+      <w:r>
+        <w:rPr>
+          <w:rStyle w:val="FootnoteReference"/>
+        </w:rPr>
+        <w:footnoteRef/>
+      </w:r>
+      <w:r>
+        <w:t xml:space="preserve"> </w:t>
+      </w:r>
+      <w:r>
+        <w:t xml:space="preserve">བུ། སྣར་ཐང་།</w:t>
+      </w:r>
+    </w:p>
+  </w:footnote>
+  <w:footnote w:id="32">
+    <w:p>
+      <w:pPr>
+        <w:pStyle w:val="FootnoteText"/>
+      </w:pPr>
+      <w:r>
+        <w:rPr>
+          <w:rStyle w:val="FootnoteReference"/>
+        </w:rPr>
+        <w:footnoteRef/>
+      </w:r>
+      <w:r>
+        <w:t xml:space="preserve"> </w:t>
+      </w:r>
+      <w:r>
+        <w:t xml:space="preserve">ནི། སྣར་ཐང་། པེ་ཅིན།</w:t>
+      </w:r>
+    </w:p>
+  </w:footnote>
+  <w:footnote w:id="33">
+    <w:p>
+      <w:pPr>
+        <w:pStyle w:val="FootnoteText"/>
+      </w:pPr>
+      <w:r>
+        <w:rPr>
+          <w:rStyle w:val="FootnoteReference"/>
+        </w:rPr>
+        <w:footnoteRef/>
+      </w:r>
+      <w:r>
+        <w:t xml:space="preserve"> </w:t>
+      </w:r>
+      <w:r>
+        <w:t xml:space="preserve">གི། སྣར་ཐང་། པེ་ཅིན།</w:t>
+      </w:r>
+    </w:p>
+  </w:footnote>
+  <w:footnote w:id="34">
+    <w:p>
+      <w:pPr>
+        <w:pStyle w:val="FootnoteText"/>
+      </w:pPr>
+      <w:r>
+        <w:rPr>
+          <w:rStyle w:val="FootnoteReference"/>
+        </w:rPr>
+        <w:footnoteRef/>
+      </w:r>
+      <w:r>
+        <w:t xml:space="preserve"> </w:t>
+      </w:r>
+      <w:r>
+        <w:t xml:space="preserve">སྡུག་པར། སྣར་ཐང་།</w:t>
+      </w:r>
+    </w:p>
+  </w:footnote>
+  <w:footnote w:id="35">
+    <w:p>
+      <w:pPr>
+        <w:pStyle w:val="FootnoteText"/>
+      </w:pPr>
+      <w:r>
+        <w:rPr>
+          <w:rStyle w:val="FootnoteReference"/>
+        </w:rPr>
+        <w:footnoteRef/>
+      </w:r>
+      <w:r>
+        <w:t xml:space="preserve"> </w:t>
+      </w:r>
+      <w:r>
         <w:t xml:space="preserve">།</w:t>
       </w:r>
-    </w:p>
-  </w:footnote>
-  <w:footnote w:id="28">
-    <w:p>
-      <w:pPr>
-        <w:pStyle w:val="FootnoteText"/>
-      </w:pPr>
-      <w:r>
-        <w:rPr>
-          <w:rStyle w:val="FootnoteReference"/>
-        </w:rPr>
-        <w:footnoteRef/>
-      </w:r>
-      <w:r>
-        <w:t xml:space="preserve"> </w:t>
-      </w:r>
-      <w:r>
-        <w:t xml:space="preserve">གནས་ཀྱིས། སྣར་ཐང་། པེ་ཅིན།</w:t>
-      </w:r>
-    </w:p>
-  </w:footnote>
-  <w:footnote w:id="29">
-    <w:p>
-      <w:pPr>
-        <w:pStyle w:val="FootnoteText"/>
-      </w:pPr>
-      <w:r>
-        <w:rPr>
-          <w:rStyle w:val="FootnoteReference"/>
-        </w:rPr>
-        <w:footnoteRef/>
-      </w:r>
-      <w:r>
-        <w:t xml:space="preserve"> </w:t>
-      </w:r>
-      <w:r>
-        <w:t xml:space="preserve">བྱེ་བྲག། སྣར་ཐང་། པེ་ཅིན།</w:t>
-      </w:r>
-    </w:p>
-  </w:footnote>
-  <w:footnote w:id="30">
-    <w:p>
-      <w:pPr>
-        <w:pStyle w:val="FootnoteText"/>
-      </w:pPr>
-      <w:r>
-        <w:rPr>
-          <w:rStyle w:val="FootnoteReference"/>
-        </w:rPr>
-        <w:footnoteRef/>
-      </w:r>
-      <w:r>
-        <w:t xml:space="preserve"> </w:t>
-      </w:r>
-      <w:r>
-        <w:t xml:space="preserve">རྟེན། སྣར་ཐང་། པེ་ཅིན།</w:t>
-      </w:r>
-    </w:p>
-  </w:footnote>
-  <w:footnote w:id="31">
-    <w:p>
-      <w:pPr>
-        <w:pStyle w:val="FootnoteText"/>
-      </w:pPr>
-      <w:r>
-        <w:rPr>
-          <w:rStyle w:val="FootnoteReference"/>
-        </w:rPr>
-        <w:footnoteRef/>
-      </w:r>
-      <w:r>
-        <w:t xml:space="preserve"> </w:t>
-      </w:r>
-      <w:r>
-        <w:t xml:space="preserve">བུ། སྣར་ཐང་།</w:t>
-      </w:r>
-    </w:p>
-  </w:footnote>
-  <w:footnote w:id="32">
-    <w:p>
-      <w:pPr>
-        <w:pStyle w:val="FootnoteText"/>
-      </w:pPr>
-      <w:r>
-        <w:rPr>
-          <w:rStyle w:val="FootnoteReference"/>
-        </w:rPr>
-        <w:footnoteRef/>
-      </w:r>
-      <w:r>
-        <w:t xml:space="preserve"> </w:t>
-      </w:r>
-      <w:r>
-        <w:t xml:space="preserve">ནི། སྣར་ཐང་། པེ་ཅིན།</w:t>
-      </w:r>
-    </w:p>
-  </w:footnote>
-  <w:footnote w:id="33">
-    <w:p>
-      <w:pPr>
-        <w:pStyle w:val="FootnoteText"/>
-      </w:pPr>
-      <w:r>
-        <w:rPr>
-          <w:rStyle w:val="FootnoteReference"/>
-        </w:rPr>
-        <w:footnoteRef/>
-      </w:r>
-      <w:r>
-        <w:t xml:space="preserve"> </w:t>
-      </w:r>
-      <w:r>
-        <w:t xml:space="preserve">གི། སྣར་ཐང་། པེ་ཅིན།</w:t>
-      </w:r>
-    </w:p>
-  </w:footnote>
-  <w:footnote w:id="34">
-    <w:p>
-      <w:pPr>
-        <w:pStyle w:val="FootnoteText"/>
-      </w:pPr>
-      <w:r>
-        <w:rPr>
-          <w:rStyle w:val="FootnoteReference"/>
-        </w:rPr>
-        <w:footnoteRef/>
-      </w:r>
-      <w:r>
-        <w:t xml:space="preserve"> </w:t>
-      </w:r>
-      <w:r>
-        <w:t xml:space="preserve">སྡུག་པར། སྣར་ཐང་།</w:t>
-      </w:r>
-    </w:p>
-  </w:footnote>
-  <w:footnote w:id="35">
-    <w:p>
-      <w:pPr>
-        <w:pStyle w:val="FootnoteText"/>
-      </w:pPr>
-      <w:r>
-        <w:rPr>
-          <w:rStyle w:val="FootnoteReference"/>
-        </w:rPr>
-        <w:footnoteRef/>
-      </w:r>
-      <w:r>
-        <w:t xml:space="preserve"> </w:t>
-      </w:r>
-      <w:r>
-        <w:t xml:space="preserve">།</w:t>
+      <w:r>
+        <w:rPr>
+          <w:i/>
+        </w:rPr>
+        <w:t xml:space="preserve">།བཅུ་གཉིས་ཆོས་ནི་གསུམ་དུ་འདུས།</w:t>
+      </w:r>
+      <w:r>
+        <w:t xml:space="preserve">། ཞེས་པར་མ་གཞན་ནང་མེད།</w:t>
       </w:r>
     </w:p>
   </w:footnote>
@@ -1136,7 +1139,7 @@
         <w:t xml:space="preserve"> </w:t>
       </w:r>
       <w:r>
-        <w:t xml:space="preserve">།</w:t>
+        <w:t xml:space="preserve">འགྲུབ་པར། ཞེས་པར་མ་གཞན་ནང་མེད།</w:t>
       </w:r>
     </w:p>
   </w:footnote>
@@ -1403,25 +1406,6 @@
       </w:r>
       <w:r>
         <w:t xml:space="preserve">།། རྒྱ་གར་གྱིས་མཁན་པོ་ཛི་ན་མི་ཏྲ་དང་། དྷ་ན་ཤི་ལ་དང་། ཤི་ལཱེནྡྲ་བོ་བྷི་དང་། བནྡེ་ཡེ་ཤེས་སྡེས་ལ་སོགས་པས་བསྒྱུར་ཅིང་ཞུས་ཏེ་གཏན་ལ་ཕབ་པའོ། སྣར་ཐང་། པེ་ཅིན།</w:t>
-      </w:r>
-    </w:p>
-  </w:footnote>
-  <w:footnote w:id="70">
-    <w:p>
-      <w:pPr>
-        <w:pStyle w:val="FootnoteText"/>
-      </w:pPr>
-      <w:r>
-        <w:rPr>
-          <w:rStyle w:val="FootnoteReference"/>
-        </w:rPr>
-        <w:footnoteRef/>
-      </w:r>
-      <w:r>
-        <w:t xml:space="preserve"> </w:t>
-      </w:r>
-      <w:r>
-        <w:t xml:space="preserve">།</w:t>
       </w:r>
     </w:p>
   </w:footnote>
@@ -1512,7 +1496,7 @@
     </w:lvl>
   </w:abstractNum>
   <w:abstractNum w:abstractNumId="990">
-    <w:nsid w:val="af8b7db4"/>
+    <w:nsid w:val="c60a3c85"/>
     <w:multiLevelType w:val="multilevel"/>
     <w:lvl w:ilvl="0">
       <w:numFmt w:val="bullet"/>

</xml_diff>